<commit_message>
Praktikum 2 + Highlight
</commit_message>
<xml_diff>
--- a/Minggu2 - E4 Rabu.docx
+++ b/Minggu2 - E4 Rabu.docx
@@ -11716,6 +11716,7 @@
               <w:jc w:val="both"/>
               <w:rPr>
                 <w:szCs w:val="20"/>
+                <w:highlight w:val="yellow"/>
                 <w:lang w:val="en-US"/>
               </w:rPr>
             </w:pPr>
@@ -11723,6 +11724,7 @@
             <w:r>
               <w:rPr>
                 <w:szCs w:val="20"/>
+                <w:highlight w:val="yellow"/>
                 <w:lang w:val="en-US"/>
               </w:rPr>
               <w:t>Terdapat</w:t>
@@ -11731,6 +11733,7 @@
             <w:r>
               <w:rPr>
                 <w:szCs w:val="20"/>
+                <w:highlight w:val="yellow"/>
                 <w:lang w:val="en-US"/>
               </w:rPr>
               <w:t xml:space="preserve"> </w:t>
@@ -11739,6 +11742,7 @@
             <w:r>
               <w:rPr>
                 <w:szCs w:val="20"/>
+                <w:highlight w:val="yellow"/>
                 <w:lang w:val="en-US"/>
               </w:rPr>
               <w:t>pengecekan</w:t>
@@ -11747,6 +11751,7 @@
             <w:r>
               <w:rPr>
                 <w:szCs w:val="20"/>
+                <w:highlight w:val="yellow"/>
                 <w:lang w:val="en-US"/>
               </w:rPr>
               <w:t xml:space="preserve"> password </w:t>
@@ -11755,6 +11760,7 @@
             <w:r>
               <w:rPr>
                 <w:szCs w:val="20"/>
+                <w:highlight w:val="yellow"/>
                 <w:lang w:val="en-US"/>
               </w:rPr>
               <w:t>tidak</w:t>
@@ -11763,6 +11769,7 @@
             <w:r>
               <w:rPr>
                 <w:szCs w:val="20"/>
+                <w:highlight w:val="yellow"/>
                 <w:lang w:val="en-US"/>
               </w:rPr>
               <w:t xml:space="preserve"> </w:t>
@@ -11771,6 +11778,7 @@
             <w:r>
               <w:rPr>
                 <w:szCs w:val="20"/>
+                <w:highlight w:val="yellow"/>
                 <w:lang w:val="en-US"/>
               </w:rPr>
               <w:t>identik</w:t>
@@ -11779,6 +11787,7 @@
             <w:r>
               <w:rPr>
                 <w:szCs w:val="20"/>
+                <w:highlight w:val="yellow"/>
                 <w:lang w:val="en-US"/>
               </w:rPr>
               <w:t xml:space="preserve"> dan username </w:t>
@@ -11787,6 +11796,7 @@
             <w:r>
               <w:rPr>
                 <w:szCs w:val="20"/>
+                <w:highlight w:val="yellow"/>
                 <w:lang w:val="en-US"/>
               </w:rPr>
               <w:t>pernah</w:t>
@@ -11795,6 +11805,7 @@
             <w:r>
               <w:rPr>
                 <w:szCs w:val="20"/>
+                <w:highlight w:val="yellow"/>
                 <w:lang w:val="en-US"/>
               </w:rPr>
               <w:t xml:space="preserve"> </w:t>
@@ -11803,6 +11814,7 @@
             <w:r>
               <w:rPr>
                 <w:szCs w:val="20"/>
+                <w:highlight w:val="yellow"/>
                 <w:lang w:val="en-US"/>
               </w:rPr>
               <w:t>terdaftar</w:t>
@@ -11857,6 +11869,7 @@
             <w:r>
               <w:rPr>
                 <w:szCs w:val="20"/>
+                <w:highlight w:val="yellow"/>
                 <w:lang w:val="en-US"/>
               </w:rPr>
               <w:t>Dapat</w:t>
@@ -11865,6 +11878,7 @@
             <w:r>
               <w:rPr>
                 <w:szCs w:val="20"/>
+                <w:highlight w:val="yellow"/>
                 <w:lang w:val="en-US"/>
               </w:rPr>
               <w:t xml:space="preserve"> login </w:t>
@@ -11873,6 +11887,7 @@
             <w:r>
               <w:rPr>
                 <w:szCs w:val="20"/>
+                <w:highlight w:val="yellow"/>
                 <w:lang w:val="en-US"/>
               </w:rPr>
               <w:t>menggunakan</w:t>
@@ -11881,6 +11896,7 @@
             <w:r>
               <w:rPr>
                 <w:szCs w:val="20"/>
+                <w:highlight w:val="yellow"/>
                 <w:lang w:val="en-US"/>
               </w:rPr>
               <w:t xml:space="preserve"> username dan password yang </w:t>
@@ -11889,6 +11905,7 @@
             <w:r>
               <w:rPr>
                 <w:szCs w:val="20"/>
+                <w:highlight w:val="yellow"/>
                 <w:lang w:val="en-US"/>
               </w:rPr>
               <w:t>terdaftar</w:t>
@@ -11897,6 +11914,7 @@
             <w:r>
               <w:rPr>
                 <w:szCs w:val="20"/>
+                <w:highlight w:val="yellow"/>
                 <w:lang w:val="en-US"/>
               </w:rPr>
               <w:t xml:space="preserve"> dan </w:t>
@@ -11905,6 +11923,7 @@
             <w:r>
               <w:rPr>
                 <w:szCs w:val="20"/>
+                <w:highlight w:val="yellow"/>
                 <w:lang w:val="en-US"/>
               </w:rPr>
               <w:t>diarahkan</w:t>
@@ -11913,6 +11932,7 @@
             <w:r>
               <w:rPr>
                 <w:szCs w:val="20"/>
+                <w:highlight w:val="yellow"/>
                 <w:lang w:val="en-US"/>
               </w:rPr>
               <w:t xml:space="preserve"> </w:t>
@@ -11921,6 +11941,7 @@
             <w:r>
               <w:rPr>
                 <w:szCs w:val="20"/>
+                <w:highlight w:val="yellow"/>
                 <w:lang w:val="en-US"/>
               </w:rPr>
               <w:t>ke</w:t>
@@ -11929,6 +11950,7 @@
             <w:r>
               <w:rPr>
                 <w:szCs w:val="20"/>
+                <w:highlight w:val="yellow"/>
                 <w:lang w:val="en-US"/>
               </w:rPr>
               <w:t xml:space="preserve"> landing page yang </w:t>
@@ -11937,6 +11959,7 @@
             <w:r>
               <w:rPr>
                 <w:szCs w:val="20"/>
+                <w:highlight w:val="yellow"/>
                 <w:lang w:val="en-US"/>
               </w:rPr>
               <w:t>sesuai</w:t>
@@ -11945,6 +11968,7 @@
             <w:r>
               <w:rPr>
                 <w:szCs w:val="20"/>
+                <w:highlight w:val="yellow"/>
                 <w:lang w:val="en-US"/>
               </w:rPr>
               <w:t xml:space="preserve"> </w:t>
@@ -11953,6 +11977,7 @@
             <w:r>
               <w:rPr>
                 <w:szCs w:val="20"/>
+                <w:highlight w:val="yellow"/>
                 <w:lang w:val="en-US"/>
               </w:rPr>
               <w:t>dengan</w:t>
@@ -11961,6 +11986,7 @@
             <w:r>
               <w:rPr>
                 <w:szCs w:val="20"/>
+                <w:highlight w:val="yellow"/>
                 <w:lang w:val="en-US"/>
               </w:rPr>
               <w:t xml:space="preserve"> </w:t>
@@ -11969,6 +11995,7 @@
             <w:r>
               <w:rPr>
                 <w:szCs w:val="20"/>
+                <w:highlight w:val="yellow"/>
                 <w:lang w:val="en-US"/>
               </w:rPr>
               <w:t>tipe</w:t>
@@ -11977,6 +12004,7 @@
             <w:r>
               <w:rPr>
                 <w:szCs w:val="20"/>
+                <w:highlight w:val="yellow"/>
                 <w:lang w:val="en-US"/>
               </w:rPr>
               <w:t xml:space="preserve"> </w:t>
@@ -11985,6 +12013,7 @@
             <w:r>
               <w:rPr>
                 <w:szCs w:val="20"/>
+                <w:highlight w:val="yellow"/>
                 <w:lang w:val="en-US"/>
               </w:rPr>
               <w:t>usernya</w:t>
@@ -11993,6 +12022,7 @@
             <w:r>
               <w:rPr>
                 <w:szCs w:val="20"/>
+                <w:highlight w:val="yellow"/>
                 <w:lang w:val="en-US"/>
               </w:rPr>
               <w:t xml:space="preserve"> (</w:t>
@@ -12001,6 +12031,7 @@
             <w:r>
               <w:rPr>
                 <w:szCs w:val="20"/>
+                <w:highlight w:val="yellow"/>
                 <w:lang w:val="en-US"/>
               </w:rPr>
               <w:t>baca</w:t>
@@ -12009,6 +12040,7 @@
             <w:r>
               <w:rPr>
                 <w:szCs w:val="20"/>
+                <w:highlight w:val="yellow"/>
                 <w:lang w:val="en-US"/>
               </w:rPr>
               <w:t xml:space="preserve"> </w:t>
@@ -12017,6 +12049,7 @@
             <w:r>
               <w:rPr>
                 <w:szCs w:val="20"/>
+                <w:highlight w:val="yellow"/>
                 <w:lang w:val="en-US"/>
               </w:rPr>
               <w:t>soal</w:t>
@@ -12025,6 +12058,7 @@
             <w:r>
               <w:rPr>
                 <w:szCs w:val="20"/>
+                <w:highlight w:val="yellow"/>
                 <w:lang w:val="en-US"/>
               </w:rPr>
               <w:t xml:space="preserve"> </w:t>
@@ -12033,6 +12067,7 @@
             <w:r>
               <w:rPr>
                 <w:szCs w:val="20"/>
+                <w:highlight w:val="yellow"/>
                 <w:lang w:val="en-US"/>
               </w:rPr>
               <w:t>minggu</w:t>
@@ -12041,6 +12076,7 @@
             <w:r>
               <w:rPr>
                 <w:szCs w:val="20"/>
+                <w:highlight w:val="yellow"/>
                 <w:lang w:val="en-US"/>
               </w:rPr>
               <w:t xml:space="preserve"> </w:t>
@@ -12049,6 +12085,7 @@
             <w:r>
               <w:rPr>
                 <w:szCs w:val="20"/>
+                <w:highlight w:val="yellow"/>
                 <w:lang w:val="en-US"/>
               </w:rPr>
               <w:t>lalu</w:t>
@@ -12057,6 +12094,7 @@
             <w:r>
               <w:rPr>
                 <w:szCs w:val="20"/>
+                <w:highlight w:val="yellow"/>
                 <w:lang w:val="en-US"/>
               </w:rPr>
               <w:t xml:space="preserve"> </w:t>
@@ -12065,6 +12103,7 @@
             <w:r>
               <w:rPr>
                 <w:szCs w:val="20"/>
+                <w:highlight w:val="yellow"/>
                 <w:lang w:val="en-US"/>
               </w:rPr>
               <w:t>untuk</w:t>
@@ -12073,6 +12112,7 @@
             <w:r>
               <w:rPr>
                 <w:szCs w:val="20"/>
+                <w:highlight w:val="yellow"/>
                 <w:lang w:val="en-US"/>
               </w:rPr>
               <w:t xml:space="preserve"> </w:t>
@@ -12081,6 +12121,7 @@
             <w:r>
               <w:rPr>
                 <w:szCs w:val="20"/>
+                <w:highlight w:val="yellow"/>
                 <w:lang w:val="en-US"/>
               </w:rPr>
               <w:t>mengetahui</w:t>
@@ -12089,6 +12130,7 @@
             <w:r>
               <w:rPr>
                 <w:szCs w:val="20"/>
+                <w:highlight w:val="yellow"/>
                 <w:lang w:val="en-US"/>
               </w:rPr>
               <w:t xml:space="preserve"> landing page </w:t>
@@ -12097,6 +12139,7 @@
             <w:r>
               <w:rPr>
                 <w:szCs w:val="20"/>
+                <w:highlight w:val="yellow"/>
                 <w:lang w:val="en-US"/>
               </w:rPr>
               <w:t>setiap</w:t>
@@ -12105,6 +12148,7 @@
             <w:r>
               <w:rPr>
                 <w:szCs w:val="20"/>
+                <w:highlight w:val="yellow"/>
                 <w:lang w:val="en-US"/>
               </w:rPr>
               <w:t xml:space="preserve"> </w:t>
@@ -12113,6 +12157,7 @@
             <w:r>
               <w:rPr>
                 <w:szCs w:val="20"/>
+                <w:highlight w:val="yellow"/>
                 <w:lang w:val="en-US"/>
               </w:rPr>
               <w:t>tipe</w:t>
@@ -12121,6 +12166,7 @@
             <w:r>
               <w:rPr>
                 <w:szCs w:val="20"/>
+                <w:highlight w:val="yellow"/>
                 <w:lang w:val="en-US"/>
               </w:rPr>
               <w:t xml:space="preserve"> user)</w:t>
@@ -12173,6 +12219,7 @@
             <w:r>
               <w:rPr>
                 <w:szCs w:val="20"/>
+                <w:highlight w:val="yellow"/>
                 <w:lang w:val="en-US"/>
               </w:rPr>
               <w:t xml:space="preserve">Vendor/user yang </w:t>
@@ -12181,6 +12228,7 @@
             <w:r>
               <w:rPr>
                 <w:szCs w:val="20"/>
+                <w:highlight w:val="yellow"/>
                 <w:lang w:val="en-US"/>
               </w:rPr>
               <w:t>sedang</w:t>
@@ -12189,6 +12237,7 @@
             <w:r>
               <w:rPr>
                 <w:szCs w:val="20"/>
+                <w:highlight w:val="yellow"/>
                 <w:lang w:val="en-US"/>
               </w:rPr>
               <w:t xml:space="preserve"> </w:t>
@@ -12197,6 +12246,7 @@
             <w:r>
               <w:rPr>
                 <w:szCs w:val="20"/>
+                <w:highlight w:val="yellow"/>
                 <w:lang w:val="en-US"/>
               </w:rPr>
               <w:t>diblokir</w:t>
@@ -12205,6 +12255,7 @@
             <w:r>
               <w:rPr>
                 <w:szCs w:val="20"/>
+                <w:highlight w:val="yellow"/>
                 <w:lang w:val="en-US"/>
               </w:rPr>
               <w:t xml:space="preserve"> </w:t>
@@ -12213,6 +12264,7 @@
             <w:r>
               <w:rPr>
                 <w:szCs w:val="20"/>
+                <w:highlight w:val="yellow"/>
                 <w:lang w:val="en-US"/>
               </w:rPr>
               <w:t>tidak</w:t>
@@ -12221,6 +12273,7 @@
             <w:r>
               <w:rPr>
                 <w:szCs w:val="20"/>
+                <w:highlight w:val="yellow"/>
                 <w:lang w:val="en-US"/>
               </w:rPr>
               <w:t xml:space="preserve"> </w:t>
@@ -12229,6 +12282,7 @@
             <w:r>
               <w:rPr>
                 <w:szCs w:val="20"/>
+                <w:highlight w:val="yellow"/>
                 <w:lang w:val="en-US"/>
               </w:rPr>
               <w:t>dapat</w:t>
@@ -12237,6 +12291,7 @@
             <w:r>
               <w:rPr>
                 <w:szCs w:val="20"/>
+                <w:highlight w:val="yellow"/>
                 <w:lang w:val="en-US"/>
               </w:rPr>
               <w:t xml:space="preserve"> login</w:t>
@@ -12320,6 +12375,7 @@
             <w:r>
               <w:rPr>
                 <w:szCs w:val="20"/>
+                <w:highlight w:val="yellow"/>
                 <w:lang w:val="en-US"/>
               </w:rPr>
               <w:t>Dapat</w:t>
@@ -12328,6 +12384,7 @@
             <w:r>
               <w:rPr>
                 <w:szCs w:val="20"/>
+                <w:highlight w:val="yellow"/>
                 <w:lang w:val="en-US"/>
               </w:rPr>
               <w:t xml:space="preserve"> </w:t>
@@ -12336,6 +12393,7 @@
             <w:r>
               <w:rPr>
                 <w:szCs w:val="20"/>
+                <w:highlight w:val="yellow"/>
                 <w:lang w:val="en-US"/>
               </w:rPr>
               <w:t>menampilkan</w:t>
@@ -12344,6 +12402,7 @@
             <w:r>
               <w:rPr>
                 <w:szCs w:val="20"/>
+                <w:highlight w:val="yellow"/>
                 <w:lang w:val="en-US"/>
               </w:rPr>
               <w:t xml:space="preserve"> </w:t>
@@ -12352,6 +12411,7 @@
             <w:r>
               <w:rPr>
                 <w:szCs w:val="20"/>
+                <w:highlight w:val="yellow"/>
                 <w:lang w:val="en-US"/>
               </w:rPr>
               <w:t>seluruh</w:t>
@@ -12360,6 +12420,7 @@
             <w:r>
               <w:rPr>
                 <w:szCs w:val="20"/>
+                <w:highlight w:val="yellow"/>
                 <w:lang w:val="en-US"/>
               </w:rPr>
               <w:t xml:space="preserve"> vendor yang </w:t>
@@ -12368,6 +12429,7 @@
             <w:r>
               <w:rPr>
                 <w:szCs w:val="20"/>
+                <w:highlight w:val="yellow"/>
                 <w:lang w:val="en-US"/>
               </w:rPr>
               <w:t>telah</w:t>
@@ -12376,6 +12438,7 @@
             <w:r>
               <w:rPr>
                 <w:szCs w:val="20"/>
+                <w:highlight w:val="yellow"/>
                 <w:lang w:val="en-US"/>
               </w:rPr>
               <w:t xml:space="preserve"> </w:t>
@@ -12384,6 +12447,7 @@
             <w:r>
               <w:rPr>
                 <w:szCs w:val="20"/>
+                <w:highlight w:val="yellow"/>
                 <w:lang w:val="en-US"/>
               </w:rPr>
               <w:t>dikonfirmasi</w:t>
@@ -12392,6 +12456,7 @@
             <w:r>
               <w:rPr>
                 <w:szCs w:val="20"/>
+                <w:highlight w:val="yellow"/>
                 <w:lang w:val="en-US"/>
               </w:rPr>
               <w:t xml:space="preserve"> admin (</w:t>
@@ -12399,6 +12464,7 @@
             <w:r>
               <w:rPr>
                 <w:szCs w:val="20"/>
+                <w:highlight w:val="yellow"/>
                 <w:lang w:val="en-US"/>
               </w:rPr>
               <w:t>2</w:t>
@@ -12406,6 +12472,7 @@
             <w:r>
               <w:rPr>
                 <w:szCs w:val="20"/>
+                <w:highlight w:val="yellow"/>
                 <w:lang w:val="en-US"/>
               </w:rPr>
               <w:t xml:space="preserve"> </w:t>
@@ -12414,6 +12481,7 @@
             <w:r>
               <w:rPr>
                 <w:szCs w:val="20"/>
+                <w:highlight w:val="yellow"/>
                 <w:lang w:val="en-US"/>
               </w:rPr>
               <w:t>jika</w:t>
@@ -12422,6 +12490,7 @@
             <w:r>
               <w:rPr>
                 <w:szCs w:val="20"/>
+                <w:highlight w:val="yellow"/>
                 <w:lang w:val="en-US"/>
               </w:rPr>
               <w:t xml:space="preserve"> vendor yang </w:t>
@@ -12430,6 +12499,7 @@
             <w:r>
               <w:rPr>
                 <w:szCs w:val="20"/>
+                <w:highlight w:val="yellow"/>
                 <w:lang w:val="en-US"/>
               </w:rPr>
               <w:t>belum</w:t>
@@ -12438,6 +12508,7 @@
             <w:r>
               <w:rPr>
                 <w:szCs w:val="20"/>
+                <w:highlight w:val="yellow"/>
                 <w:lang w:val="en-US"/>
               </w:rPr>
               <w:t xml:space="preserve"> </w:t>
@@ -12446,6 +12517,7 @@
             <w:r>
               <w:rPr>
                 <w:szCs w:val="20"/>
+                <w:highlight w:val="yellow"/>
                 <w:lang w:val="en-US"/>
               </w:rPr>
               <w:t>dikonfirmasi</w:t>
@@ -12454,6 +12526,7 @@
             <w:r>
               <w:rPr>
                 <w:szCs w:val="20"/>
+                <w:highlight w:val="yellow"/>
                 <w:lang w:val="en-US"/>
               </w:rPr>
               <w:t xml:space="preserve"> juga </w:t>
@@ -12462,6 +12535,7 @@
             <w:r>
               <w:rPr>
                 <w:szCs w:val="20"/>
+                <w:highlight w:val="yellow"/>
                 <w:lang w:val="en-US"/>
               </w:rPr>
               <w:t>ditampilkan</w:t>
@@ -12470,6 +12544,7 @@
             <w:r>
               <w:rPr>
                 <w:szCs w:val="20"/>
+                <w:highlight w:val="yellow"/>
                 <w:lang w:val="en-US"/>
               </w:rPr>
               <w:t>)</w:t>
@@ -12523,6 +12598,7 @@
             <w:r>
               <w:rPr>
                 <w:szCs w:val="20"/>
+                <w:highlight w:val="green"/>
                 <w:lang w:val="en-US"/>
               </w:rPr>
               <w:t>Dapat</w:t>
@@ -12531,6 +12607,7 @@
             <w:r>
               <w:rPr>
                 <w:szCs w:val="20"/>
+                <w:highlight w:val="green"/>
                 <w:lang w:val="en-US"/>
               </w:rPr>
               <w:t xml:space="preserve"> </w:t>
@@ -12539,6 +12616,7 @@
             <w:r>
               <w:rPr>
                 <w:szCs w:val="20"/>
+                <w:highlight w:val="green"/>
                 <w:lang w:val="en-US"/>
               </w:rPr>
               <w:t>menampilkan</w:t>
@@ -12547,6 +12625,7 @@
             <w:r>
               <w:rPr>
                 <w:szCs w:val="20"/>
+                <w:highlight w:val="green"/>
                 <w:lang w:val="en-US"/>
               </w:rPr>
               <w:t xml:space="preserve"> </w:t>
@@ -12555,6 +12634,7 @@
             <w:r>
               <w:rPr>
                 <w:szCs w:val="20"/>
+                <w:highlight w:val="green"/>
                 <w:lang w:val="en-US"/>
               </w:rPr>
               <w:t>nama</w:t>
@@ -12563,6 +12643,7 @@
             <w:r>
               <w:rPr>
                 <w:szCs w:val="20"/>
+                <w:highlight w:val="green"/>
                 <w:lang w:val="en-US"/>
               </w:rPr>
               <w:t xml:space="preserve"> dan </w:t>
@@ -12571,6 +12652,7 @@
             <w:r>
               <w:rPr>
                 <w:szCs w:val="20"/>
+                <w:highlight w:val="green"/>
                 <w:lang w:val="en-US"/>
               </w:rPr>
               <w:t>deskripsi</w:t>
@@ -12579,6 +12661,7 @@
             <w:r>
               <w:rPr>
                 <w:szCs w:val="20"/>
+                <w:highlight w:val="green"/>
                 <w:lang w:val="en-US"/>
               </w:rPr>
               <w:t xml:space="preserve"> vendor </w:t>
@@ -12587,6 +12670,7 @@
             <w:r>
               <w:rPr>
                 <w:szCs w:val="20"/>
+                <w:highlight w:val="green"/>
                 <w:lang w:val="en-US"/>
               </w:rPr>
               <w:t>beserta</w:t>
@@ -12595,6 +12679,7 @@
             <w:r>
               <w:rPr>
                 <w:szCs w:val="20"/>
+                <w:highlight w:val="green"/>
                 <w:lang w:val="en-US"/>
               </w:rPr>
               <w:t xml:space="preserve"> </w:t>
@@ -12603,6 +12688,7 @@
             <w:r>
               <w:rPr>
                 <w:szCs w:val="20"/>
+                <w:highlight w:val="green"/>
                 <w:lang w:val="en-US"/>
               </w:rPr>
               <w:t>seluruh</w:t>
@@ -12611,6 +12697,7 @@
             <w:r>
               <w:rPr>
                 <w:szCs w:val="20"/>
+                <w:highlight w:val="green"/>
                 <w:lang w:val="en-US"/>
               </w:rPr>
               <w:t xml:space="preserve"> menu yang </w:t>
@@ -12619,6 +12706,7 @@
             <w:r>
               <w:rPr>
                 <w:szCs w:val="20"/>
+                <w:highlight w:val="green"/>
                 <w:lang w:val="en-US"/>
               </w:rPr>
               <w:t>dijualnya</w:t>
@@ -12627,6 +12715,7 @@
             <w:r>
               <w:rPr>
                 <w:szCs w:val="20"/>
+                <w:highlight w:val="green"/>
                 <w:lang w:val="en-US"/>
               </w:rPr>
               <w:t xml:space="preserve"> (</w:t>
@@ -12634,6 +12723,7 @@
             <w:r>
               <w:rPr>
                 <w:szCs w:val="20"/>
+                <w:highlight w:val="green"/>
                 <w:lang w:val="en-US"/>
               </w:rPr>
               <w:t>2</w:t>
@@ -12641,6 +12731,7 @@
             <w:r>
               <w:rPr>
                 <w:szCs w:val="20"/>
+                <w:highlight w:val="green"/>
                 <w:lang w:val="en-US"/>
               </w:rPr>
               <w:t xml:space="preserve"> </w:t>
@@ -12649,6 +12740,7 @@
             <w:r>
               <w:rPr>
                 <w:szCs w:val="20"/>
+                <w:highlight w:val="green"/>
                 <w:lang w:val="en-US"/>
               </w:rPr>
               <w:t>jika</w:t>
@@ -12657,6 +12749,7 @@
             <w:r>
               <w:rPr>
                 <w:szCs w:val="20"/>
+                <w:highlight w:val="green"/>
                 <w:lang w:val="en-US"/>
               </w:rPr>
               <w:t xml:space="preserve"> </w:t>
@@ -12665,6 +12758,7 @@
             <w:r>
               <w:rPr>
                 <w:szCs w:val="20"/>
+                <w:highlight w:val="green"/>
                 <w:lang w:val="en-US"/>
               </w:rPr>
               <w:t>hanya</w:t>
@@ -12673,6 +12767,7 @@
             <w:r>
               <w:rPr>
                 <w:szCs w:val="20"/>
+                <w:highlight w:val="green"/>
                 <w:lang w:val="en-US"/>
               </w:rPr>
               <w:t xml:space="preserve"> salah </w:t>
@@ -12681,6 +12776,7 @@
             <w:r>
               <w:rPr>
                 <w:szCs w:val="20"/>
+                <w:highlight w:val="green"/>
                 <w:lang w:val="en-US"/>
               </w:rPr>
               <w:t>satunya</w:t>
@@ -12689,6 +12785,7 @@
             <w:r>
               <w:rPr>
                 <w:szCs w:val="20"/>
+                <w:highlight w:val="green"/>
                 <w:lang w:val="en-US"/>
               </w:rPr>
               <w:t xml:space="preserve"> </w:t>
@@ -12697,6 +12794,7 @@
             <w:r>
               <w:rPr>
                 <w:szCs w:val="20"/>
+                <w:highlight w:val="green"/>
                 <w:lang w:val="en-US"/>
               </w:rPr>
               <w:t>saja</w:t>
@@ -12705,6 +12803,7 @@
             <w:r>
               <w:rPr>
                 <w:szCs w:val="20"/>
+                <w:highlight w:val="green"/>
                 <w:lang w:val="en-US"/>
               </w:rPr>
               <w:t>)</w:t>
@@ -12759,6 +12858,7 @@
             <w:r>
               <w:rPr>
                 <w:szCs w:val="20"/>
+                <w:highlight w:val="yellow"/>
                 <w:lang w:val="en-US"/>
               </w:rPr>
               <w:t>Informasi</w:t>
@@ -12767,6 +12867,7 @@
             <w:r>
               <w:rPr>
                 <w:szCs w:val="20"/>
+                <w:highlight w:val="yellow"/>
                 <w:lang w:val="en-US"/>
               </w:rPr>
               <w:t xml:space="preserve"> yang </w:t>
@@ -12775,6 +12876,7 @@
             <w:r>
               <w:rPr>
                 <w:szCs w:val="20"/>
+                <w:highlight w:val="yellow"/>
                 <w:lang w:val="en-US"/>
               </w:rPr>
               <w:t>ditampilkan</w:t>
@@ -12783,6 +12885,7 @@
             <w:r>
               <w:rPr>
                 <w:szCs w:val="20"/>
+                <w:highlight w:val="yellow"/>
                 <w:lang w:val="en-US"/>
               </w:rPr>
               <w:t xml:space="preserve"> pada </w:t>
@@ -12791,6 +12894,7 @@
             <w:r>
               <w:rPr>
                 <w:szCs w:val="20"/>
+                <w:highlight w:val="yellow"/>
                 <w:lang w:val="en-US"/>
               </w:rPr>
               <w:t>halaman</w:t>
@@ -12799,6 +12903,7 @@
             <w:r>
               <w:rPr>
                 <w:szCs w:val="20"/>
+                <w:highlight w:val="yellow"/>
                 <w:lang w:val="en-US"/>
               </w:rPr>
               <w:t xml:space="preserve"> detail menu </w:t>
@@ -12807,6 +12912,7 @@
             <w:r>
               <w:rPr>
                 <w:szCs w:val="20"/>
+                <w:highlight w:val="yellow"/>
                 <w:lang w:val="en-US"/>
               </w:rPr>
               <w:t>benar</w:t>
@@ -12815,6 +12921,7 @@
             <w:r>
               <w:rPr>
                 <w:szCs w:val="20"/>
+                <w:highlight w:val="yellow"/>
                 <w:lang w:val="en-US"/>
               </w:rPr>
               <w:t xml:space="preserve"> dan </w:t>
@@ -12823,6 +12930,7 @@
             <w:r>
               <w:rPr>
                 <w:szCs w:val="20"/>
+                <w:highlight w:val="yellow"/>
                 <w:lang w:val="en-US"/>
               </w:rPr>
               <w:t>sesuai</w:t>
@@ -12906,6 +13014,7 @@
             <w:r>
               <w:rPr>
                 <w:szCs w:val="20"/>
+                <w:highlight w:val="green"/>
                 <w:lang w:val="en-US"/>
               </w:rPr>
               <w:t xml:space="preserve">Vendor yang </w:t>
@@ -12914,6 +13023,7 @@
             <w:r>
               <w:rPr>
                 <w:szCs w:val="20"/>
+                <w:highlight w:val="green"/>
                 <w:lang w:val="en-US"/>
               </w:rPr>
               <w:t>belum</w:t>
@@ -12922,6 +13032,7 @@
             <w:r>
               <w:rPr>
                 <w:szCs w:val="20"/>
+                <w:highlight w:val="green"/>
                 <w:lang w:val="en-US"/>
               </w:rPr>
               <w:t xml:space="preserve"> </w:t>
@@ -12930,6 +13041,7 @@
             <w:r>
               <w:rPr>
                 <w:szCs w:val="20"/>
+                <w:highlight w:val="green"/>
                 <w:lang w:val="en-US"/>
               </w:rPr>
               <w:t>dikonfirmasi</w:t>
@@ -12938,6 +13050,7 @@
             <w:r>
               <w:rPr>
                 <w:szCs w:val="20"/>
+                <w:highlight w:val="green"/>
                 <w:lang w:val="en-US"/>
               </w:rPr>
               <w:t xml:space="preserve"> </w:t>
@@ -12946,6 +13059,7 @@
             <w:r>
               <w:rPr>
                 <w:szCs w:val="20"/>
+                <w:highlight w:val="green"/>
                 <w:lang w:val="en-US"/>
               </w:rPr>
               <w:t>tidak</w:t>
@@ -12954,6 +13068,7 @@
             <w:r>
               <w:rPr>
                 <w:szCs w:val="20"/>
+                <w:highlight w:val="green"/>
                 <w:lang w:val="en-US"/>
               </w:rPr>
               <w:t xml:space="preserve"> </w:t>
@@ -12962,6 +13077,7 @@
             <w:r>
               <w:rPr>
                 <w:szCs w:val="20"/>
+                <w:highlight w:val="green"/>
                 <w:lang w:val="en-US"/>
               </w:rPr>
               <w:t>dapat</w:t>
@@ -12970,6 +13086,7 @@
             <w:r>
               <w:rPr>
                 <w:szCs w:val="20"/>
+                <w:highlight w:val="green"/>
                 <w:lang w:val="en-US"/>
               </w:rPr>
               <w:t xml:space="preserve"> </w:t>
@@ -12978,6 +13095,7 @@
             <w:r>
               <w:rPr>
                 <w:szCs w:val="20"/>
+                <w:highlight w:val="green"/>
                 <w:lang w:val="en-US"/>
               </w:rPr>
               <w:t>melakukan</w:t>
@@ -12986,6 +13104,7 @@
             <w:r>
               <w:rPr>
                 <w:szCs w:val="20"/>
+                <w:highlight w:val="green"/>
                 <w:lang w:val="en-US"/>
               </w:rPr>
               <w:t xml:space="preserve"> </w:t>
@@ -12994,6 +13113,7 @@
             <w:r>
               <w:rPr>
                 <w:szCs w:val="20"/>
+                <w:highlight w:val="green"/>
                 <w:lang w:val="en-US"/>
               </w:rPr>
               <w:t>managemen</w:t>
@@ -13002,6 +13122,7 @@
             <w:r>
               <w:rPr>
                 <w:szCs w:val="20"/>
+                <w:highlight w:val="green"/>
                 <w:lang w:val="en-US"/>
               </w:rPr>
               <w:t xml:space="preserve"> menu</w:t>
@@ -13312,6 +13433,7 @@
             <w:r>
               <w:rPr>
                 <w:szCs w:val="20"/>
+                <w:highlight w:val="yellow"/>
                 <w:lang w:val="en-US"/>
               </w:rPr>
               <w:t>Dapat</w:t>
@@ -13320,6 +13442,7 @@
             <w:r>
               <w:rPr>
                 <w:szCs w:val="20"/>
+                <w:highlight w:val="yellow"/>
                 <w:lang w:val="en-US"/>
               </w:rPr>
               <w:t xml:space="preserve"> </w:t>
@@ -13328,6 +13451,7 @@
             <w:r>
               <w:rPr>
                 <w:szCs w:val="20"/>
+                <w:highlight w:val="yellow"/>
                 <w:lang w:val="en-US"/>
               </w:rPr>
               <w:t>menampilkan</w:t>
@@ -13336,6 +13460,7 @@
             <w:r>
               <w:rPr>
                 <w:szCs w:val="20"/>
+                <w:highlight w:val="yellow"/>
                 <w:lang w:val="en-US"/>
               </w:rPr>
               <w:t xml:space="preserve"> list </w:t>
@@ -13344,6 +13469,7 @@
             <w:r>
               <w:rPr>
                 <w:szCs w:val="20"/>
+                <w:highlight w:val="yellow"/>
                 <w:lang w:val="en-US"/>
               </w:rPr>
               <w:t>seluruh</w:t>
@@ -13352,6 +13478,7 @@
             <w:r>
               <w:rPr>
                 <w:szCs w:val="20"/>
+                <w:highlight w:val="yellow"/>
                 <w:lang w:val="en-US"/>
               </w:rPr>
               <w:t xml:space="preserve"> vendor </w:t>
@@ -13360,6 +13487,7 @@
             <w:r>
               <w:rPr>
                 <w:szCs w:val="20"/>
+                <w:highlight w:val="yellow"/>
                 <w:lang w:val="en-US"/>
               </w:rPr>
               <w:t>baru</w:t>
@@ -13368,6 +13496,7 @@
             <w:r>
               <w:rPr>
                 <w:szCs w:val="20"/>
+                <w:highlight w:val="yellow"/>
                 <w:lang w:val="en-US"/>
               </w:rPr>
               <w:t xml:space="preserve"> yang </w:t>
@@ -13376,6 +13505,7 @@
             <w:r>
               <w:rPr>
                 <w:szCs w:val="20"/>
+                <w:highlight w:val="yellow"/>
                 <w:lang w:val="en-US"/>
               </w:rPr>
               <w:t>belum</w:t>
@@ -13384,6 +13514,7 @@
             <w:r>
               <w:rPr>
                 <w:szCs w:val="20"/>
+                <w:highlight w:val="yellow"/>
                 <w:lang w:val="en-US"/>
               </w:rPr>
               <w:t xml:space="preserve"> </w:t>
@@ -13392,6 +13523,7 @@
             <w:r>
               <w:rPr>
                 <w:szCs w:val="20"/>
+                <w:highlight w:val="yellow"/>
                 <w:lang w:val="en-US"/>
               </w:rPr>
               <w:t>dikonfirmasi</w:t>
@@ -13501,6 +13633,7 @@
             <w:r>
               <w:rPr>
                 <w:szCs w:val="20"/>
+                <w:highlight w:val="yellow"/>
                 <w:lang w:val="en-US"/>
               </w:rPr>
               <w:t>mengkonfirmasi</w:t>
@@ -13509,6 +13642,7 @@
             <w:r>
               <w:rPr>
                 <w:szCs w:val="20"/>
+                <w:highlight w:val="yellow"/>
                 <w:lang w:val="en-US"/>
               </w:rPr>
               <w:t xml:space="preserve"> vendor </w:t>
@@ -13517,6 +13651,7 @@
             <w:r>
               <w:rPr>
                 <w:szCs w:val="20"/>
+                <w:highlight w:val="yellow"/>
                 <w:lang w:val="en-US"/>
               </w:rPr>
               <w:t>baru</w:t>
@@ -13571,6 +13706,7 @@
             <w:r>
               <w:rPr>
                 <w:szCs w:val="20"/>
+                <w:highlight w:val="yellow"/>
                 <w:lang w:val="en-US"/>
               </w:rPr>
               <w:t>Dapat</w:t>
@@ -13579,6 +13715,7 @@
             <w:r>
               <w:rPr>
                 <w:szCs w:val="20"/>
+                <w:highlight w:val="yellow"/>
                 <w:lang w:val="en-US"/>
               </w:rPr>
               <w:t xml:space="preserve"> </w:t>
@@ -13587,6 +13724,7 @@
             <w:r>
               <w:rPr>
                 <w:szCs w:val="20"/>
+                <w:highlight w:val="yellow"/>
                 <w:lang w:val="en-US"/>
               </w:rPr>
               <w:t>melakukan</w:t>
@@ -13595,6 +13733,7 @@
             <w:r>
               <w:rPr>
                 <w:szCs w:val="20"/>
+                <w:highlight w:val="yellow"/>
                 <w:lang w:val="en-US"/>
               </w:rPr>
               <w:t xml:space="preserve"> block/unblock user/vendor</w:t>

</xml_diff>